<commit_message>
melhorias no receituario (layout) pdf hiperdia hipertensao
</commit_message>
<xml_diff>
--- a/modelos/template_receituario_novo.docx
+++ b/modelos/template_receituario_novo.docx
@@ -26,6 +26,9 @@
         </w:rPr>
       </w:pPr>
       <w:r>
+        <w:rPr>
+          <w:b/>
+        </w:rPr>
         <w:t>Nome: {{nome_paciente}}</w:t>
         <w:br/>
         <w:t>Data de nascimento: {{data_nascimento}} ({{idade}} anos)</w:t>
@@ -48,20 +51,23 @@
     <w:p>
       <w:pPr>
         <w:spacing w:after="0"/>
-        <w:jc w:val="both"/>
+        <w:jc w:val="left"/>
         <w:rPr>
           <w:b/>
           <w:sz w:val="28"/>
         </w:rPr>
       </w:pPr>
       <w:r>
+        <w:rPr>
+          <w:b/>
+        </w:rPr>
         <w:t>{{medicamento1_nome}} ------------------------------------------------------ {{medicamento1_quantidade}} COMPRIMIDOS</w:t>
       </w:r>
     </w:p>
     <w:p>
       <w:pPr>
         <w:spacing w:after="0"/>
-        <w:jc w:val="both"/>
+        <w:jc w:val="left"/>
       </w:pPr>
       <w:r>
         <w:t>{{medicamento1_instrucao1}}</w:t>
@@ -70,7 +76,7 @@
     <w:p>
       <w:pPr>
         <w:spacing w:after="0"/>
-        <w:jc w:val="both"/>
+        <w:jc w:val="left"/>
       </w:pPr>
       <w:r>
         <w:t>{{medicamento1_instrucao2}}</w:t>
@@ -87,20 +93,23 @@
     <w:p>
       <w:pPr>
         <w:spacing w:after="0"/>
-        <w:jc w:val="both"/>
+        <w:jc w:val="left"/>
         <w:rPr>
           <w:b/>
           <w:sz w:val="28"/>
         </w:rPr>
       </w:pPr>
       <w:r>
+        <w:rPr>
+          <w:b/>
+        </w:rPr>
         <w:t>{{medicamento2_nome}} ----------------------------------------- {{medicamento2_quantidade}} COMPRIMIDOS</w:t>
       </w:r>
     </w:p>
     <w:p>
       <w:pPr>
         <w:spacing w:after="0"/>
-        <w:jc w:val="both"/>
+        <w:jc w:val="left"/>
       </w:pPr>
       <w:r>
         <w:t>{{medicamento2_instrucao1}}</w:t>

</xml_diff>